<commit_message>
Completed lab6 with report
</commit_message>
<xml_diff>
--- a/Отчёты/ОСиСП ЛР4 Сивый.docx
+++ b/Отчёты/ОСиСП ЛР4 Сивый.docx
@@ -657,6 +657,18 @@
         <w:textAlignment w:val="baseline"/>
         <w:rPr>
           <w:rStyle w:val="eop"/>
+          <w:sz w:val="28"/>
+          <w:szCs w:val="28"/>
+          <w:lang w:val="ru-RU"/>
+        </w:rPr>
+      </w:pPr>
+    </w:p>
+    <w:p>
+      <w:pPr>
+        <w:pStyle w:val="paragraph"/>
+        <w:spacing w:beforeAutospacing="0" w:after="0" w:afterAutospacing="0"/>
+        <w:textAlignment w:val="baseline"/>
+        <w:rPr>
           <w:sz w:val="28"/>
           <w:szCs w:val="28"/>
           <w:lang w:val="ru-RU"/>

</xml_diff>